<commit_message>
Compléments du cours 2
</commit_message>
<xml_diff>
--- a/Fiche Support-Cours2.docx
+++ b/Fiche Support-Cours2.docx
@@ -380,6 +380,10 @@
             <w:pPr>
               <w:pStyle w:val="Titre1"/>
               <w:outlineLvl w:val="0"/>
+              <w:rPr>
+                <w:sz w:val="8"/>
+                <w:szCs w:val="8"/>
+              </w:rPr>
             </w:pPr>
           </w:p>
           <w:p>
@@ -426,6 +430,8 @@
           <w:p>
             <w:pPr>
               <w:rPr>
+                <w:sz w:val="8"/>
+                <w:szCs w:val="8"/>
                 <w:lang w:val="en-US"/>
               </w:rPr>
             </w:pPr>
@@ -705,8 +711,32 @@
               <w:t xml:space="preserve"> obtenu ?</w:t>
             </w:r>
           </w:p>
-          <w:p/>
-          <w:p/>
+          <w:p>
+            <w:proofErr w:type="spellStart"/>
+            <w:r>
+              <w:t>Retouvez</w:t>
+            </w:r>
+            <w:proofErr w:type="spellEnd"/>
+            <w:r>
+              <w:t xml:space="preserve"> le </w:t>
+            </w:r>
+            <w:proofErr w:type="spellStart"/>
+            <w:r>
+              <w:t>laplacien</w:t>
+            </w:r>
+            <w:proofErr w:type="spellEnd"/>
+            <w:r>
+              <w:t xml:space="preserve"> géométrique dans le </w:t>
+            </w:r>
+            <w:proofErr w:type="spellStart"/>
+            <w:r>
+              <w:t>jdd</w:t>
+            </w:r>
+            <w:proofErr w:type="spellEnd"/>
+            <w:r>
+              <w:t xml:space="preserve"> et indiquez la dimension caractéristique d’un cœur critique constitué d’un réseau de cette cellule.</w:t>
+            </w:r>
+          </w:p>
         </w:tc>
         <w:tc>
           <w:tcPr>
@@ -802,6 +832,13 @@
             </w:tcBorders>
             <w:shd w:val="clear" w:color="auto" w:fill="FFFFFF" w:themeFill="background1"/>
           </w:tcPr>
+          <w:p>
+            <w:pPr>
+              <w:rPr>
+                <w:b/>
+              </w:rPr>
+            </w:pPr>
+          </w:p>
           <w:p>
             <w:pPr>
               <w:rPr>
@@ -1652,7 +1689,12 @@
               <w:t>permet de calculer la densité de l’eau légèr</w:t>
             </w:r>
             <w:r>
-              <w:t>e en fonction de la température pour différentes pressions.</w:t>
+              <w:t>e en fonction de la température pour di</w:t>
+            </w:r>
+            <w:bookmarkStart w:id="0" w:name="_GoBack"/>
+            <w:bookmarkEnd w:id="0"/>
+            <w:r>
+              <w:t>fférentes pressions.</w:t>
             </w:r>
           </w:p>
           <w:p>
@@ -2423,7 +2465,19 @@
               <w:rPr>
                 <w:b/>
               </w:rPr>
-              <w:t>0ppm</w:t>
+              <w:t>0</w:t>
+            </w:r>
+            <w:r>
+              <w:rPr>
+                <w:b/>
+              </w:rPr>
+              <w:t xml:space="preserve"> </w:t>
+            </w:r>
+            <w:r>
+              <w:rPr>
+                <w:b/>
+              </w:rPr>
+              <w:t>ppm</w:t>
             </w:r>
             <w:r>
               <w:rPr>
@@ -2649,13 +2703,7 @@
                     <w:rPr>
                       <w:b/>
                     </w:rPr>
-                    <w:t xml:space="preserve"> </w:t>
-                  </w:r>
-                  <w:r>
-                    <w:rPr>
-                      <w:b/>
-                    </w:rPr>
-                    <w:t>bore</w:t>
+                    <w:t xml:space="preserve"> bore</w:t>
                   </w:r>
                   <w:r>
                     <w:rPr>
@@ -2692,19 +2740,7 @@
                     <w:rPr>
                       <w:b/>
                     </w:rPr>
-                    <w:t xml:space="preserve"> </w:t>
-                  </w:r>
-                  <w:r>
-                    <w:rPr>
-                      <w:b/>
-                    </w:rPr>
-                    <w:t>bore</w:t>
-                  </w:r>
-                  <w:r>
-                    <w:rPr>
-                      <w:b/>
-                    </w:rPr>
-                    <w:t>_p</w:t>
+                    <w:t xml:space="preserve"> bore_p</w:t>
                   </w:r>
                   <w:r>
                     <w:rPr>
@@ -2935,10 +2971,7 @@
               <w:t xml:space="preserve"> </w:t>
             </w:r>
             <w:r>
-              <w:t>et de la température du</w:t>
-            </w:r>
-            <w:r>
-              <w:t xml:space="preserve"> </w:t>
+              <w:t xml:space="preserve">et de la température du </w:t>
             </w:r>
             <w:r>
               <w:t>modérateur</w:t>
@@ -3010,7 +3043,19 @@
               <w:rPr>
                 <w:b/>
               </w:rPr>
-              <w:t>0ppm</w:t>
+              <w:t>0</w:t>
+            </w:r>
+            <w:r>
+              <w:rPr>
+                <w:b/>
+              </w:rPr>
+              <w:t xml:space="preserve"> </w:t>
+            </w:r>
+            <w:r>
+              <w:rPr>
+                <w:b/>
+              </w:rPr>
+              <w:t>ppm</w:t>
             </w:r>
           </w:p>
           <w:p>
@@ -3547,8 +3592,6 @@
             <w:r>
               <w:t xml:space="preserve"> </w:t>
             </w:r>
-            <w:bookmarkStart w:id="0" w:name="_GoBack"/>
-            <w:bookmarkEnd w:id="0"/>
             <w:r>
               <w:t xml:space="preserve">Créez </w:t>
             </w:r>
@@ -3697,6 +3740,50 @@
             <w:shd w:val="clear" w:color="auto" w:fill="FFFFFF" w:themeFill="background1"/>
           </w:tcPr>
           <w:p/>
+        </w:tc>
+      </w:tr>
+      <w:tr>
+        <w:trPr>
+          <w:jc w:val="center"/>
+        </w:trPr>
+        <w:tc>
+          <w:tcPr>
+            <w:tcW w:w="4226" w:type="dxa"/>
+            <w:gridSpan w:val="3"/>
+            <w:tcBorders>
+              <w:left w:val="single" w:sz="18" w:space="0" w:color="auto"/>
+            </w:tcBorders>
+            <w:shd w:val="clear" w:color="auto" w:fill="F2F2F2" w:themeFill="background1" w:themeFillShade="F2"/>
+          </w:tcPr>
+          <w:p>
+            <w:r>
+              <w:t>Quel est le besoin en anti-réactivité pour amener le cœur d’une condition de fonctionnement à une condition d’arrêt à froid ultime ?</w:t>
+            </w:r>
+          </w:p>
+        </w:tc>
+        <w:tc>
+          <w:tcPr>
+            <w:tcW w:w="6006" w:type="dxa"/>
+            <w:gridSpan w:val="2"/>
+            <w:tcBorders>
+              <w:right w:val="single" w:sz="18" w:space="0" w:color="auto"/>
+            </w:tcBorders>
+            <w:shd w:val="clear" w:color="auto" w:fill="FFFFFF" w:themeFill="background1"/>
+          </w:tcPr>
+          <w:p>
+            <w:pPr>
+              <w:rPr>
+                <w:b/>
+              </w:rPr>
+            </w:pPr>
+          </w:p>
+          <w:p>
+            <w:pPr>
+              <w:rPr>
+                <w:b/>
+              </w:rPr>
+            </w:pPr>
+          </w:p>
         </w:tc>
       </w:tr>
       <w:tr>
@@ -3715,7 +3802,23 @@
           </w:tcPr>
           <w:p>
             <w:r>
-              <w:t>Quel est le besoin en anti-réactivité pour amener le cœur d’une condition de fonctionnement à une condition d’arrêt à froid ultime ?</w:t>
+              <w:t>Recherchez la concentration en bore permettant d’avoir une marge d’</w:t>
+            </w:r>
+            <w:proofErr w:type="spellStart"/>
+            <w:r>
+              <w:t>antiréactivité</w:t>
+            </w:r>
+            <w:proofErr w:type="spellEnd"/>
+            <w:r>
+              <w:t xml:space="preserve"> de 1000 </w:t>
+            </w:r>
+            <w:proofErr w:type="spellStart"/>
+            <w:r>
+              <w:t>pcm</w:t>
+            </w:r>
+            <w:proofErr w:type="spellEnd"/>
+            <w:r>
+              <w:t xml:space="preserve"> dans cette cellule en condition d’arrêt à froid.</w:t>
             </w:r>
           </w:p>
         </w:tc>
@@ -3729,13 +3832,6 @@
             </w:tcBorders>
             <w:shd w:val="clear" w:color="auto" w:fill="FFFFFF" w:themeFill="background1"/>
           </w:tcPr>
-          <w:p>
-            <w:pPr>
-              <w:rPr>
-                <w:b/>
-              </w:rPr>
-            </w:pPr>
-          </w:p>
           <w:p>
             <w:pPr>
               <w:rPr>
@@ -3805,6 +3901,10 @@
             <w:pPr>
               <w:pStyle w:val="Titre1"/>
               <w:outlineLvl w:val="0"/>
+              <w:rPr>
+                <w:sz w:val="8"/>
+                <w:szCs w:val="8"/>
+              </w:rPr>
             </w:pPr>
           </w:p>
           <w:p>
@@ -3840,7 +3940,14 @@
               <w:t>)</w:t>
             </w:r>
           </w:p>
-          <w:p/>
+          <w:p>
+            <w:pPr>
+              <w:rPr>
+                <w:sz w:val="8"/>
+                <w:szCs w:val="8"/>
+              </w:rPr>
+            </w:pPr>
+          </w:p>
         </w:tc>
       </w:tr>
       <w:tr>
@@ -4037,8 +4144,14 @@
               <w:t xml:space="preserve"> obtenu ?</w:t>
             </w:r>
           </w:p>
-          <w:p/>
-          <w:p/>
+          <w:p>
+            <w:r>
+              <w:t>Quelle est</w:t>
+            </w:r>
+            <w:r>
+              <w:t xml:space="preserve"> la dimension caractéristique d’un cœur critique constitué d’un réseau de cette cellule.</w:t>
+            </w:r>
+          </w:p>
         </w:tc>
         <w:tc>
           <w:tcPr>
@@ -4203,6 +4316,13 @@
               </w:rPr>
             </w:pPr>
           </w:p>
+          <w:p>
+            <w:pPr>
+              <w:rPr>
+                <w:b/>
+              </w:rPr>
+            </w:pPr>
+          </w:p>
         </w:tc>
       </w:tr>
       <w:tr>
@@ -4251,13 +4371,6 @@
             <w:gridSpan w:val="2"/>
             <w:shd w:val="clear" w:color="auto" w:fill="FFFFFF" w:themeFill="background1"/>
           </w:tcPr>
-          <w:p>
-            <w:pPr>
-              <w:rPr>
-                <w:b/>
-              </w:rPr>
-            </w:pPr>
-          </w:p>
           <w:p>
             <w:pPr>
               <w:rPr>
@@ -6340,19 +6453,20 @@
             <w:shd w:val="clear" w:color="auto" w:fill="FFFFFF" w:themeFill="background1"/>
           </w:tcPr>
           <w:p/>
+          <w:p/>
+          <w:p/>
+          <w:p/>
+          <w:p/>
+          <w:p/>
+          <w:p/>
+          <w:p/>
+          <w:p/>
+          <w:p/>
+          <w:p/>
+          <w:p/>
         </w:tc>
       </w:tr>
     </w:tbl>
-    <w:p>
-      <w:pPr>
-        <w:spacing w:after="0" w:line="240" w:lineRule="auto"/>
-      </w:pPr>
-    </w:p>
-    <w:p>
-      <w:pPr>
-        <w:spacing w:after="0" w:line="240" w:lineRule="auto"/>
-      </w:pPr>
-    </w:p>
     <w:p>
       <w:pPr>
         <w:spacing w:after="0" w:line="240" w:lineRule="auto"/>
@@ -8522,7 +8636,7 @@
 </file>
 
 <file path=customXml/itemProps1.xml><?xml version="1.0" encoding="utf-8"?>
-<ds:datastoreItem xmlns:ds="http://schemas.openxmlformats.org/officeDocument/2006/customXml" ds:itemID="{0AA0A9B0-B50D-44BB-A0E1-4921F3E5250A}">
+<ds:datastoreItem xmlns:ds="http://schemas.openxmlformats.org/officeDocument/2006/customXml" ds:itemID="{B127C075-4527-4FC5-B74C-26E953C4EE31}">
   <ds:schemaRefs>
     <ds:schemaRef ds:uri="http://schemas.openxmlformats.org/officeDocument/2006/bibliography"/>
   </ds:schemaRefs>

</xml_diff>